<commit_message>
Added the git repo link in the sources doc
</commit_message>
<xml_diff>
--- a/1.Job_Scheduling_using_k8s_Cluster_screenshots.docx
+++ b/1.Job_Scheduling_using_k8s_Cluster_screenshots.docx
@@ -1043,8 +1043,6 @@
           </w:rPr>
           <w:t>Specify what the Cronjob runs</w:t>
         </w:r>
-        <w:bookmarkStart w:id="0" w:name="_GoBack"/>
-        <w:bookmarkEnd w:id="0"/>
         <w:r>
           <w:rPr>
             <w:noProof/>
@@ -1391,7 +1389,7 @@
           <w:lang w:val="en-US"/>
         </w:rPr>
       </w:pPr>
-      <w:bookmarkStart w:id="1" w:name="_Toc44370820"/>
+      <w:bookmarkStart w:id="0" w:name="_Toc44370820"/>
       <w:r>
         <w:rPr>
           <w:rFonts w:ascii="Times New Roman" w:eastAsia="Times New Roman" w:hAnsi="Times New Roman" w:cs="Times New Roman"/>
@@ -1403,7 +1401,7 @@
         </w:rPr>
         <w:t>Project Abstract</w:t>
       </w:r>
-      <w:bookmarkEnd w:id="1"/>
+      <w:bookmarkEnd w:id="0"/>
     </w:p>
     <w:p>
       <w:pPr>
@@ -1457,7 +1455,7 @@
           <w:lang w:val="en-US"/>
         </w:rPr>
       </w:pPr>
-      <w:bookmarkStart w:id="2" w:name="_Toc44370821"/>
+      <w:bookmarkStart w:id="1" w:name="_Toc44370821"/>
       <w:r>
         <w:rPr>
           <w:rFonts w:ascii="Times New Roman" w:eastAsia="Times New Roman" w:hAnsi="Times New Roman" w:cs="Times New Roman"/>
@@ -1469,7 +1467,7 @@
         </w:rPr>
         <w:t>Work Environment</w:t>
       </w:r>
-      <w:bookmarkEnd w:id="2"/>
+      <w:bookmarkEnd w:id="1"/>
     </w:p>
     <w:p>
       <w:pPr>
@@ -1494,7 +1492,7 @@
           <w:lang w:val="en-US"/>
         </w:rPr>
       </w:pPr>
-      <w:bookmarkStart w:id="3" w:name="_Toc44370822"/>
+      <w:bookmarkStart w:id="2" w:name="_Toc44370822"/>
       <w:r>
         <w:rPr>
           <w:rFonts w:ascii="Times New Roman" w:eastAsia="Times New Roman" w:hAnsi="Times New Roman" w:cs="Times New Roman"/>
@@ -1506,7 +1504,7 @@
         </w:rPr>
         <w:t>Prerequisites</w:t>
       </w:r>
-      <w:bookmarkEnd w:id="3"/>
+      <w:bookmarkEnd w:id="2"/>
     </w:p>
     <w:p>
       <w:pPr>
@@ -1530,25 +1528,7 @@
           <w:sz w:val="24"/>
           <w:szCs w:val="24"/>
         </w:rPr>
-        <w:t xml:space="preserve">Kubernetes cluster, and the </w:t>
-      </w:r>
-      <w:proofErr w:type="spellStart"/>
-      <w:r>
-        <w:rPr>
-          <w:rFonts w:ascii="Times New Roman" w:hAnsi="Times New Roman" w:cs="Times New Roman"/>
-          <w:sz w:val="24"/>
-          <w:szCs w:val="24"/>
-        </w:rPr>
-        <w:t>kubectl</w:t>
-      </w:r>
-      <w:proofErr w:type="spellEnd"/>
-      <w:r>
-        <w:rPr>
-          <w:rFonts w:ascii="Times New Roman" w:hAnsi="Times New Roman" w:cs="Times New Roman"/>
-          <w:sz w:val="24"/>
-          <w:szCs w:val="24"/>
-        </w:rPr>
-        <w:t xml:space="preserve"> command-line tool must be configured to communicate with your cluster.</w:t>
+        <w:t>Kubernetes cluster, and the kubectl command-line tool must be configured to communicate with your cluster.</w:t>
       </w:r>
     </w:p>
     <w:p>
@@ -1574,7 +1554,7 @@
           <w:lang w:val="en-US"/>
         </w:rPr>
       </w:pPr>
-      <w:bookmarkStart w:id="4" w:name="_Toc44370823"/>
+      <w:bookmarkStart w:id="3" w:name="_Toc44370823"/>
       <w:r>
         <w:rPr>
           <w:rFonts w:ascii="Times New Roman" w:eastAsia="Times New Roman" w:hAnsi="Times New Roman" w:cs="Times New Roman"/>
@@ -1587,7 +1567,7 @@
         <w:lastRenderedPageBreak/>
         <w:t>Setting up Kubernetes Cluster</w:t>
       </w:r>
-      <w:bookmarkEnd w:id="4"/>
+      <w:bookmarkEnd w:id="3"/>
     </w:p>
     <w:p>
       <w:pPr>
@@ -2645,7 +2625,7 @@
           <w:lang w:val="en-US"/>
         </w:rPr>
       </w:pPr>
-      <w:bookmarkStart w:id="5" w:name="_Toc44370824"/>
+      <w:bookmarkStart w:id="4" w:name="_Toc44370824"/>
       <w:r>
         <w:rPr>
           <w:rFonts w:ascii="Times New Roman" w:eastAsia="Times New Roman" w:hAnsi="Times New Roman" w:cs="Times New Roman"/>
@@ -2657,7 +2637,7 @@
         </w:rPr>
         <w:t>Creation of Job/Tasks using Cronjob</w:t>
       </w:r>
-      <w:bookmarkEnd w:id="5"/>
+      <w:bookmarkEnd w:id="4"/>
     </w:p>
     <w:p>
       <w:pPr>
@@ -2768,7 +2748,7 @@
           <w:lang w:val="en-US"/>
         </w:rPr>
       </w:pPr>
-      <w:bookmarkStart w:id="6" w:name="_Toc44370825"/>
+      <w:bookmarkStart w:id="5" w:name="_Toc44370825"/>
       <w:r>
         <w:rPr>
           <w:rFonts w:ascii="Times New Roman" w:eastAsia="Times New Roman" w:hAnsi="Times New Roman" w:cs="Times New Roman"/>
@@ -2780,7 +2760,7 @@
         </w:rPr>
         <w:t>Create a Cronjob</w:t>
       </w:r>
-      <w:bookmarkEnd w:id="6"/>
+      <w:bookmarkEnd w:id="5"/>
     </w:p>
     <w:p>
       <w:pPr>
@@ -2990,7 +2970,7 @@
           <w:lang w:val="en-US"/>
         </w:rPr>
       </w:pPr>
-      <w:bookmarkStart w:id="7" w:name="_Toc44370826"/>
+      <w:bookmarkStart w:id="6" w:name="_Toc44370826"/>
       <w:r>
         <w:rPr>
           <w:rFonts w:ascii="Times New Roman" w:eastAsia="Times New Roman" w:hAnsi="Times New Roman" w:cs="Times New Roman"/>
@@ -3002,7 +2982,7 @@
         </w:rPr>
         <w:t>Run a Cronjob</w:t>
       </w:r>
-      <w:bookmarkEnd w:id="7"/>
+      <w:bookmarkEnd w:id="6"/>
     </w:p>
     <w:p>
       <w:pPr>
@@ -3098,7 +3078,7 @@
           <w:lang w:val="en-US"/>
         </w:rPr>
       </w:pPr>
-      <w:bookmarkStart w:id="8" w:name="_Toc44370827"/>
+      <w:bookmarkStart w:id="7" w:name="_Toc44370827"/>
       <w:r>
         <w:rPr>
           <w:rFonts w:ascii="Times New Roman" w:eastAsia="Times New Roman" w:hAnsi="Times New Roman" w:cs="Times New Roman"/>
@@ -3110,7 +3090,7 @@
         </w:rPr>
         <w:t>Status of Cronjob</w:t>
       </w:r>
-      <w:bookmarkEnd w:id="8"/>
+      <w:bookmarkEnd w:id="7"/>
     </w:p>
     <w:p>
       <w:pPr>
@@ -3587,7 +3567,7 @@
           <w:lang w:val="en-US"/>
         </w:rPr>
       </w:pPr>
-      <w:bookmarkStart w:id="9" w:name="_Toc44370828"/>
+      <w:bookmarkStart w:id="8" w:name="_Toc44370828"/>
       <w:r>
         <w:rPr>
           <w:rFonts w:ascii="Times New Roman" w:eastAsia="Times New Roman" w:hAnsi="Times New Roman" w:cs="Times New Roman"/>
@@ -3599,7 +3579,7 @@
         </w:rPr>
         <w:t>Scheduling of Cronjob</w:t>
       </w:r>
-      <w:bookmarkEnd w:id="9"/>
+      <w:bookmarkEnd w:id="8"/>
     </w:p>
     <w:p>
       <w:pPr>
@@ -3624,7 +3604,7 @@
           <w:lang w:val="en-US"/>
         </w:rPr>
       </w:pPr>
-      <w:bookmarkStart w:id="10" w:name="_Toc44370829"/>
+      <w:bookmarkStart w:id="9" w:name="_Toc44370829"/>
       <w:r>
         <w:rPr>
           <w:rFonts w:ascii="Times New Roman" w:eastAsia="Times New Roman" w:hAnsi="Times New Roman" w:cs="Times New Roman"/>
@@ -3636,7 +3616,7 @@
         </w:rPr>
         <w:t>Specify when the Cronjob runs</w:t>
       </w:r>
-      <w:bookmarkEnd w:id="10"/>
+      <w:bookmarkEnd w:id="9"/>
     </w:p>
     <w:p>
       <w:pPr>
@@ -3919,7 +3899,7 @@
           <w:lang w:val="en-US"/>
         </w:rPr>
       </w:pPr>
-      <w:bookmarkStart w:id="11" w:name="_Toc44370830"/>
+      <w:bookmarkStart w:id="10" w:name="_Toc44370830"/>
       <w:r>
         <w:rPr>
           <w:rFonts w:ascii="Times New Roman" w:eastAsia="Times New Roman" w:hAnsi="Times New Roman" w:cs="Times New Roman"/>
@@ -3931,7 +3911,7 @@
         </w:rPr>
         <w:t>Specify what the Cronjob runs</w:t>
       </w:r>
-      <w:bookmarkEnd w:id="11"/>
+      <w:bookmarkEnd w:id="10"/>
     </w:p>
     <w:p>
       <w:pPr>
@@ -4122,7 +4102,7 @@
           <w:lang w:val="en-US"/>
         </w:rPr>
       </w:pPr>
-      <w:bookmarkStart w:id="12" w:name="_Toc44370831"/>
+      <w:bookmarkStart w:id="11" w:name="_Toc44370831"/>
       <w:r>
         <w:rPr>
           <w:rFonts w:ascii="Times New Roman" w:eastAsia="Times New Roman" w:hAnsi="Times New Roman" w:cs="Times New Roman"/>
@@ -4134,7 +4114,7 @@
         </w:rPr>
         <w:t>Specify Deadline (optional)</w:t>
       </w:r>
-      <w:bookmarkEnd w:id="12"/>
+      <w:bookmarkEnd w:id="11"/>
     </w:p>
     <w:p>
       <w:pPr>
@@ -4286,7 +4266,7 @@
           <w:lang w:val="en-US"/>
         </w:rPr>
       </w:pPr>
-      <w:bookmarkStart w:id="13" w:name="_Toc44370832"/>
+      <w:bookmarkStart w:id="12" w:name="_Toc44370832"/>
       <w:r>
         <w:rPr>
           <w:rFonts w:ascii="Times New Roman" w:eastAsia="Times New Roman" w:hAnsi="Times New Roman" w:cs="Times New Roman"/>
@@ -4309,7 +4289,7 @@
         </w:rPr>
         <w:t>nspecting a Cronjob</w:t>
       </w:r>
-      <w:bookmarkEnd w:id="13"/>
+      <w:bookmarkEnd w:id="12"/>
     </w:p>
     <w:p>
       <w:pPr>
@@ -4365,27 +4345,7 @@
           <w:sz w:val="24"/>
           <w:szCs w:val="24"/>
         </w:rPr>
-        <w:t xml:space="preserve"> configuration, use </w:t>
-      </w:r>
-      <w:proofErr w:type="spellStart"/>
-      <w:r>
-        <w:rPr>
-          <w:rFonts w:ascii="Times New Roman" w:hAnsi="Times New Roman" w:cs="Times New Roman"/>
-          <w:color w:val="000000"/>
-          <w:sz w:val="24"/>
-          <w:szCs w:val="24"/>
-        </w:rPr>
-        <w:t>kubectl</w:t>
-      </w:r>
-      <w:proofErr w:type="spellEnd"/>
-      <w:r>
-        <w:rPr>
-          <w:rFonts w:ascii="Times New Roman" w:hAnsi="Times New Roman" w:cs="Times New Roman"/>
-          <w:color w:val="000000"/>
-          <w:sz w:val="24"/>
-          <w:szCs w:val="24"/>
-        </w:rPr>
-        <w:t xml:space="preserve"> describe:</w:t>
+        <w:t xml:space="preserve"> configuration, use kubectl describe:</w:t>
       </w:r>
     </w:p>
     <w:p>
@@ -4509,8 +4469,8 @@
           <w:lang w:val="en-US"/>
         </w:rPr>
       </w:pPr>
-      <w:bookmarkStart w:id="14" w:name="_Toc43825134"/>
-      <w:bookmarkStart w:id="15" w:name="_Toc44370833"/>
+      <w:bookmarkStart w:id="13" w:name="_Toc43825134"/>
+      <w:bookmarkStart w:id="14" w:name="_Toc44370833"/>
       <w:r>
         <w:rPr>
           <w:rFonts w:ascii="Times New Roman" w:eastAsia="Times New Roman" w:hAnsi="Times New Roman" w:cs="Times New Roman"/>
@@ -4522,8 +4482,8 @@
         </w:rPr>
         <w:t>References</w:t>
       </w:r>
+      <w:bookmarkEnd w:id="13"/>
       <w:bookmarkEnd w:id="14"/>
-      <w:bookmarkEnd w:id="15"/>
     </w:p>
     <w:tbl>
       <w:tblPr>
@@ -4775,6 +4735,22 @@
                 <w:szCs w:val="24"/>
               </w:rPr>
             </w:pPr>
+            <w:r>
+              <w:rPr>
+                <w:sz w:val="24"/>
+                <w:szCs w:val="24"/>
+              </w:rPr>
+              <w:t>1.Job_Scheduling_using_k8s_Cluster_sources</w:t>
+            </w:r>
+            <w:r>
+              <w:rPr>
+                <w:sz w:val="24"/>
+                <w:szCs w:val="24"/>
+              </w:rPr>
+              <w:t>.docx</w:t>
+            </w:r>
+            <w:bookmarkStart w:id="15" w:name="_GoBack"/>
+            <w:bookmarkEnd w:id="15"/>
           </w:p>
         </w:tc>
       </w:tr>
@@ -11758,7 +11734,7 @@
 </file>
 
 <file path=customXml/itemProps1.xml><?xml version="1.0" encoding="utf-8"?>
-<ds:datastoreItem xmlns:ds="http://schemas.openxmlformats.org/officeDocument/2006/customXml" ds:itemID="{F7CC00C9-BDAD-4E21-82CE-E0FEADD5FE65}">
+<ds:datastoreItem xmlns:ds="http://schemas.openxmlformats.org/officeDocument/2006/customXml" ds:itemID="{98F7B856-3954-44D2-B763-CCC1AFCC17E0}">
   <ds:schemaRefs>
     <ds:schemaRef ds:uri="http://schemas.openxmlformats.org/officeDocument/2006/bibliography"/>
   </ds:schemaRefs>

</xml_diff>